<commit_message>
Updated audio player api with files
</commit_message>
<xml_diff>
--- a/AudioFile/Reference.docx
+++ b/AudioFile/Reference.docx
@@ -6,55 +6,73 @@
       <w:pPr>
         <w:rPr>
           <w:color w:val="1F3864" w:themeColor="accent1" w:themeShade="80"/>
+          <w:lang w:val="fr-FR"/>
         </w:rPr>
       </w:pPr>
-      <w:hyperlink r:id="rId4" w:history="1">
-        <w:r>
-          <w:rPr>
-            <w:rStyle w:val="Hyperlink"/>
-            <w:color w:val="1F3864" w:themeColor="accent1" w:themeShade="80"/>
-          </w:rPr>
-          <w:t>https://www.aigei.com/</w:t>
-        </w:r>
-      </w:hyperlink>
-    </w:p>
-    <w:p>
-      <w:r>
+      <w:r>
+        <w:fldChar w:fldCharType="begin"/>
+      </w:r>
+      <w:r>
+        <w:rPr>
+          <w:lang w:val="fr-FR"/>
+        </w:rPr>
+        <w:instrText xml:space="preserve"> HYPERLINK "https://www.aigei.com/.html" </w:instrText>
+      </w:r>
+      <w:r>
+        <w:fldChar w:fldCharType="separate"/>
+      </w:r>
+      <w:r>
+        <w:rPr>
+          <w:rStyle w:val="Hyperlink"/>
+          <w:color w:val="1F3864" w:themeColor="accent1" w:themeShade="80"/>
+          <w:lang w:val="fr-FR"/>
+        </w:rPr>
+        <w:t>https://www.aigei.com/</w:t>
+      </w:r>
+      <w:r>
+        <w:rPr>
+          <w:rStyle w:val="Hyperlink"/>
+          <w:color w:val="1F3864" w:themeColor="accent1" w:themeShade="80"/>
+        </w:rPr>
+        <w:fldChar w:fldCharType="end"/>
+      </w:r>
+    </w:p>
+    <w:p>
+      <w:pPr>
+        <w:rPr>
+          <w:lang w:val="fr-FR"/>
+        </w:rPr>
+      </w:pPr>
+      <w:r>
+        <w:rPr>
+          <w:lang w:val="fr-FR"/>
+        </w:rPr>
         <w:t>GameFail.wav(option 1</w:t>
       </w:r>
       <w:r>
+        <w:rPr>
+          <w:lang w:val="fr-FR"/>
+        </w:rPr>
         <w:t xml:space="preserve"> Fail Condition</w:t>
       </w:r>
       <w:r>
+        <w:rPr>
+          <w:lang w:val="fr-FR"/>
+        </w:rPr>
         <w:t>)</w:t>
       </w:r>
     </w:p>
     <w:p>
-      <w:pPr>
-        <w:rPr>
-          <w:lang w:val="fr-FR"/>
-        </w:rPr>
-      </w:pPr>
-      <w:r>
-        <w:rPr>
-          <w:lang w:val="fr-FR"/>
-        </w:rPr>
-        <w:t>Gun_Shot_Fail(Fail Condi</w:t>
-      </w:r>
-      <w:r>
-        <w:rPr>
-          <w:lang w:val="fr-FR"/>
-        </w:rPr>
-        <w:t>tion 2)</w:t>
-      </w:r>
-    </w:p>
-    <w:p>
-      <w:pPr>
-        <w:rPr>
-          <w:lang w:val="fr-FR"/>
-        </w:rPr>
-      </w:pPr>
-    </w:p>
+      <w:proofErr w:type="spellStart"/>
+      <w:r>
+        <w:t>Gun_Shot_Fail</w:t>
+      </w:r>
+      <w:proofErr w:type="spellEnd"/>
+      <w:r>
+        <w:t>(Fail Condition 2)</w:t>
+      </w:r>
+    </w:p>
+    <w:p/>
     <w:p>
       <w:r>
         <w:rPr>
@@ -73,13 +91,23 @@
     </w:p>
     <w:p/>
     <w:p>
-      <w:r>
-        <w:t>Crop_Plant(Plant the crop)</w:t>
-      </w:r>
-    </w:p>
-    <w:p>
-      <w:r>
-        <w:t>Crop_Harvest(Harvest the crop)</w:t>
+      <w:proofErr w:type="spellStart"/>
+      <w:r>
+        <w:t>Crop_Plant</w:t>
+      </w:r>
+      <w:proofErr w:type="spellEnd"/>
+      <w:r>
+        <w:t>(Plant the crop)</w:t>
+      </w:r>
+    </w:p>
+    <w:p>
+      <w:proofErr w:type="spellStart"/>
+      <w:r>
+        <w:t>Crop_Harvest</w:t>
+      </w:r>
+      <w:proofErr w:type="spellEnd"/>
+      <w:r>
+        <w:t>(Harvest the crop)</w:t>
       </w:r>
     </w:p>
     <w:p/>
@@ -99,13 +127,18 @@
       </w:r>
     </w:p>
     <w:p>
-      <w:r>
-        <w:t>Steam_boat .wav(Player bought fake passport and escaped)</w:t>
+      <w:proofErr w:type="spellStart"/>
+      <w:r>
+        <w:t>Steam_boat</w:t>
+      </w:r>
+      <w:proofErr w:type="spellEnd"/>
+      <w:r>
+        <w:t xml:space="preserve"> .wav(Player bought fake passport and escaped)</w:t>
       </w:r>
     </w:p>
     <w:p/>
     <w:p>
-      <w:hyperlink r:id="rId5" w:history="1">
+      <w:hyperlink r:id="rId4" w:history="1">
         <w:r>
           <w:rPr>
             <w:rStyle w:val="Hyperlink"/>
@@ -132,6 +165,27 @@
     <w:p>
       <w:r>
         <w:t>Bad_Mood.wav(Bad Mood)</w:t>
+      </w:r>
+    </w:p>
+    <w:p/>
+    <w:p>
+      <w:hyperlink r:id="rId5" w:history="1">
+        <w:r>
+          <w:rPr>
+            <w:rStyle w:val="Hyperlink"/>
+          </w:rPr>
+          <w:t>https://www.ear0.com/</w:t>
+        </w:r>
+      </w:hyperlink>
+    </w:p>
+    <w:p>
+      <w:r>
+        <w:t>BGM_option2.wav</w:t>
+      </w:r>
+    </w:p>
+    <w:p>
+      <w:r>
+        <w:t>Item_Upgrade.wav</w:t>
       </w:r>
     </w:p>
     <w:p/>

</xml_diff>

<commit_message>
Updated audio with people die and alarm
</commit_message>
<xml_diff>
--- a/AudioFile/Reference.docx
+++ b/AudioFile/Reference.docx
@@ -33,6 +33,7 @@
         <w:rPr>
           <w:rStyle w:val="Hyperlink"/>
           <w:color w:val="1F3864" w:themeColor="accent1" w:themeShade="80"/>
+          <w:lang w:val="fr-FR"/>
         </w:rPr>
         <w:fldChar w:fldCharType="end"/>
       </w:r>
@@ -186,6 +187,46 @@
     <w:p>
       <w:r>
         <w:t>Item_Upgrade.wav</w:t>
+      </w:r>
+    </w:p>
+    <w:p/>
+    <w:p>
+      <w:r>
+        <w:t>https://www.liangchan.net/liangchan/11435.html</w:t>
+      </w:r>
+    </w:p>
+    <w:p>
+      <w:r>
+        <w:t>A</w:t>
+      </w:r>
+      <w:r>
+        <w:rPr>
+          <w:rFonts w:hint="eastAsia"/>
+        </w:rPr>
+        <w:t>larm</w:t>
+      </w:r>
+      <w:r>
+        <w:t>.wav</w:t>
+      </w:r>
+    </w:p>
+    <w:p/>
+    <w:p>
+      <w:r>
+        <w:t>https://www.aigei.com/item/shou_ren_nan_si.html</w:t>
+      </w:r>
+    </w:p>
+    <w:p>
+      <w:r>
+        <w:t>D</w:t>
+      </w:r>
+      <w:r>
+        <w:rPr>
+          <w:rFonts w:hint="eastAsia"/>
+        </w:rPr>
+        <w:t>ie.</w:t>
+      </w:r>
+      <w:r>
+        <w:t>wav</w:t>
       </w:r>
     </w:p>
     <w:p/>

</xml_diff>

<commit_message>
Upload of reference page of audio files used
</commit_message>
<xml_diff>
--- a/AudioFile/Reference.docx
+++ b/AudioFile/Reference.docx
@@ -5,29 +5,22 @@
     <w:p>
       <w:pPr>
         <w:rPr>
-          <w:color w:val="1F3864" w:themeColor="accent1" w:themeShade="80"/>
-          <w:lang w:val="fr-FR"/>
-        </w:rPr>
-      </w:pPr>
-      <w:r>
-        <w:fldChar w:fldCharType="begin"/>
-      </w:r>
-      <w:r>
-        <w:rPr>
-          <w:lang w:val="fr-FR"/>
-        </w:rPr>
-        <w:instrText xml:space="preserve"> HYPERLINK "https://www.aigei.com/.html" </w:instrText>
-      </w:r>
-      <w:r>
-        <w:fldChar w:fldCharType="separate"/>
-      </w:r>
-      <w:r>
-        <w:rPr>
           <w:rStyle w:val="Hyperlink"/>
           <w:color w:val="1F3864" w:themeColor="accent1" w:themeShade="80"/>
           <w:lang w:val="fr-FR"/>
         </w:rPr>
-        <w:t>https://www.aigei.com/</w:t>
+      </w:pPr>
+      <w:r>
+        <w:fldChar w:fldCharType="begin"/>
+      </w:r>
+      <w:r>
+        <w:rPr>
+          <w:lang w:val="fr-FR"/>
+        </w:rPr>
+        <w:instrText xml:space="preserve"> HYPERLINK "https://www.aigei.com/.html" </w:instrText>
+      </w:r>
+      <w:r>
+        <w:fldChar w:fldCharType="separate"/>
       </w:r>
       <w:r>
         <w:rPr>
@@ -35,111 +28,419 @@
           <w:color w:val="1F3864" w:themeColor="accent1" w:themeShade="80"/>
           <w:lang w:val="fr-FR"/>
         </w:rPr>
+        <w:t>https://www.aigei.com/</w:t>
+      </w:r>
+      <w:r>
+        <w:rPr>
+          <w:rStyle w:val="Hyperlink"/>
+          <w:color w:val="1F3864" w:themeColor="accent1" w:themeShade="80"/>
+          <w:lang w:val="fr-FR"/>
+        </w:rPr>
         <w:fldChar w:fldCharType="end"/>
       </w:r>
     </w:p>
     <w:p>
       <w:pPr>
         <w:rPr>
+          <w:rStyle w:val="Hyperlink"/>
+          <w:color w:val="1F3864" w:themeColor="accent1" w:themeShade="80"/>
           <w:lang w:val="fr-FR"/>
         </w:rPr>
       </w:pPr>
       <w:r>
         <w:rPr>
+          <w:noProof/>
+        </w:rPr>
+        <w:drawing>
+          <wp:inline distT="0" distB="0" distL="0" distR="0" wp14:anchorId="41663A34" wp14:editId="09D3BD7A">
+            <wp:extent cx="895219" cy="332510"/>
+            <wp:effectExtent l="0" t="0" r="635" b="0"/>
+            <wp:docPr id="7" name="Picture 7"/>
+            <wp:cNvGraphicFramePr>
+              <a:graphicFrameLocks xmlns:a="http://schemas.openxmlformats.org/drawingml/2006/main" noChangeAspect="1"/>
+            </wp:cNvGraphicFramePr>
+            <a:graphic xmlns:a="http://schemas.openxmlformats.org/drawingml/2006/main">
+              <a:graphicData uri="http://schemas.openxmlformats.org/drawingml/2006/picture">
+                <pic:pic xmlns:pic="http://schemas.openxmlformats.org/drawingml/2006/picture">
+                  <pic:nvPicPr>
+                    <pic:cNvPr id="1" name=""/>
+                    <pic:cNvPicPr/>
+                  </pic:nvPicPr>
+                  <pic:blipFill>
+                    <a:blip r:embed="rId4"/>
+                    <a:stretch>
+                      <a:fillRect/>
+                    </a:stretch>
+                  </pic:blipFill>
+                  <pic:spPr>
+                    <a:xfrm>
+                      <a:off x="0" y="0"/>
+                      <a:ext cx="909940" cy="337978"/>
+                    </a:xfrm>
+                    <a:prstGeom prst="rect">
+                      <a:avLst/>
+                    </a:prstGeom>
+                  </pic:spPr>
+                </pic:pic>
+              </a:graphicData>
+            </a:graphic>
+          </wp:inline>
+        </w:drawing>
+      </w:r>
+    </w:p>
+    <w:p>
+      <w:pPr>
+        <w:rPr>
+          <w:rFonts w:hint="eastAsia"/>
+          <w:color w:val="1F3864" w:themeColor="accent1" w:themeShade="80"/>
+          <w:u w:val="single"/>
           <w:lang w:val="fr-FR"/>
         </w:rPr>
+      </w:pPr>
+      <w:r>
+        <w:rPr>
+          <w:noProof/>
+        </w:rPr>
+        <w:drawing>
+          <wp:inline distT="0" distB="0" distL="0" distR="0" wp14:anchorId="23FB39B2" wp14:editId="77E116EF">
+            <wp:extent cx="1376217" cy="207818"/>
+            <wp:effectExtent l="0" t="0" r="0" b="1905"/>
+            <wp:docPr id="6" name="Picture 6"/>
+            <wp:cNvGraphicFramePr>
+              <a:graphicFrameLocks xmlns:a="http://schemas.openxmlformats.org/drawingml/2006/main" noChangeAspect="1"/>
+            </wp:cNvGraphicFramePr>
+            <a:graphic xmlns:a="http://schemas.openxmlformats.org/drawingml/2006/main">
+              <a:graphicData uri="http://schemas.openxmlformats.org/drawingml/2006/picture">
+                <pic:pic xmlns:pic="http://schemas.openxmlformats.org/drawingml/2006/picture">
+                  <pic:nvPicPr>
+                    <pic:cNvPr id="1" name=""/>
+                    <pic:cNvPicPr/>
+                  </pic:nvPicPr>
+                  <pic:blipFill>
+                    <a:blip r:embed="rId5"/>
+                    <a:stretch>
+                      <a:fillRect/>
+                    </a:stretch>
+                  </pic:blipFill>
+                  <pic:spPr>
+                    <a:xfrm>
+                      <a:off x="0" y="0"/>
+                      <a:ext cx="1469045" cy="221836"/>
+                    </a:xfrm>
+                    <a:prstGeom prst="rect">
+                      <a:avLst/>
+                    </a:prstGeom>
+                  </pic:spPr>
+                </pic:pic>
+              </a:graphicData>
+            </a:graphic>
+          </wp:inline>
+        </w:drawing>
+      </w:r>
+    </w:p>
+    <w:p>
+      <w:pPr>
+        <w:rPr>
+          <w:i/>
+          <w:iCs/>
+          <w:sz w:val="18"/>
+          <w:szCs w:val="18"/>
+          <w:u w:val="single"/>
+          <w:lang w:val="fr-FR"/>
+        </w:rPr>
+      </w:pPr>
+      <w:r>
+        <w:rPr>
+          <w:i/>
+          <w:iCs/>
+          <w:sz w:val="18"/>
+          <w:szCs w:val="18"/>
+          <w:u w:val="single"/>
+          <w:lang w:val="fr-FR"/>
+        </w:rPr>
         <w:t>GameFail.wav(option 1</w:t>
       </w:r>
       <w:r>
         <w:rPr>
+          <w:i/>
+          <w:iCs/>
+          <w:sz w:val="18"/>
+          <w:szCs w:val="18"/>
+          <w:u w:val="single"/>
           <w:lang w:val="fr-FR"/>
         </w:rPr>
         <w:t xml:space="preserve"> Fail Condition</w:t>
       </w:r>
       <w:r>
         <w:rPr>
+          <w:i/>
+          <w:iCs/>
+          <w:sz w:val="18"/>
+          <w:szCs w:val="18"/>
+          <w:u w:val="single"/>
           <w:lang w:val="fr-FR"/>
         </w:rPr>
         <w:t>)</w:t>
       </w:r>
     </w:p>
     <w:p>
+      <w:pPr>
+        <w:rPr>
+          <w:i/>
+          <w:iCs/>
+          <w:sz w:val="18"/>
+          <w:szCs w:val="18"/>
+          <w:u w:val="single"/>
+        </w:rPr>
+      </w:pPr>
       <w:proofErr w:type="spellStart"/>
       <w:r>
+        <w:rPr>
+          <w:i/>
+          <w:iCs/>
+          <w:sz w:val="18"/>
+          <w:szCs w:val="18"/>
+          <w:u w:val="single"/>
+        </w:rPr>
         <w:t>Gun_Shot_Fail</w:t>
       </w:r>
       <w:proofErr w:type="spellEnd"/>
       <w:r>
+        <w:rPr>
+          <w:i/>
+          <w:iCs/>
+          <w:sz w:val="18"/>
+          <w:szCs w:val="18"/>
+          <w:u w:val="single"/>
+        </w:rPr>
         <w:t>(Fail Condition 2)</w:t>
       </w:r>
     </w:p>
+    <w:p>
+      <w:pPr>
+        <w:rPr>
+          <w:i/>
+          <w:iCs/>
+          <w:sz w:val="18"/>
+          <w:szCs w:val="18"/>
+          <w:u w:val="single"/>
+        </w:rPr>
+      </w:pPr>
+      <w:r>
+        <w:rPr>
+          <w:rFonts w:hint="eastAsia"/>
+          <w:i/>
+          <w:iCs/>
+          <w:sz w:val="18"/>
+          <w:szCs w:val="18"/>
+          <w:u w:val="single"/>
+        </w:rPr>
+        <w:t>Open_Store.</w:t>
+      </w:r>
+      <w:r>
+        <w:rPr>
+          <w:i/>
+          <w:iCs/>
+          <w:sz w:val="18"/>
+          <w:szCs w:val="18"/>
+          <w:u w:val="single"/>
+        </w:rPr>
+        <w:t>wav(Check Balance/Open shop)</w:t>
+      </w:r>
+    </w:p>
+    <w:p>
+      <w:pPr>
+        <w:rPr>
+          <w:i/>
+          <w:iCs/>
+          <w:sz w:val="18"/>
+          <w:szCs w:val="18"/>
+          <w:u w:val="single"/>
+        </w:rPr>
+      </w:pPr>
+      <w:r>
+        <w:rPr>
+          <w:i/>
+          <w:iCs/>
+          <w:sz w:val="18"/>
+          <w:szCs w:val="18"/>
+          <w:u w:val="single"/>
+        </w:rPr>
+        <w:t>Open_Inventory.wav(Inventory check)</w:t>
+      </w:r>
+    </w:p>
+    <w:p>
+      <w:pPr>
+        <w:rPr>
+          <w:i/>
+          <w:iCs/>
+          <w:sz w:val="18"/>
+          <w:szCs w:val="18"/>
+          <w:u w:val="single"/>
+        </w:rPr>
+      </w:pPr>
+      <w:proofErr w:type="spellStart"/>
+      <w:r>
+        <w:rPr>
+          <w:i/>
+          <w:iCs/>
+          <w:sz w:val="18"/>
+          <w:szCs w:val="18"/>
+          <w:u w:val="single"/>
+        </w:rPr>
+        <w:t>Crop_Plant</w:t>
+      </w:r>
+      <w:proofErr w:type="spellEnd"/>
+      <w:r>
+        <w:rPr>
+          <w:i/>
+          <w:iCs/>
+          <w:sz w:val="18"/>
+          <w:szCs w:val="18"/>
+          <w:u w:val="single"/>
+        </w:rPr>
+        <w:t>(Plant the crop)</w:t>
+      </w:r>
+    </w:p>
+    <w:p>
+      <w:pPr>
+        <w:rPr>
+          <w:i/>
+          <w:iCs/>
+          <w:sz w:val="18"/>
+          <w:szCs w:val="18"/>
+          <w:u w:val="single"/>
+        </w:rPr>
+      </w:pPr>
+      <w:proofErr w:type="spellStart"/>
+      <w:r>
+        <w:rPr>
+          <w:i/>
+          <w:iCs/>
+          <w:sz w:val="18"/>
+          <w:szCs w:val="18"/>
+          <w:u w:val="single"/>
+        </w:rPr>
+        <w:t>Crop_Harvest</w:t>
+      </w:r>
+      <w:proofErr w:type="spellEnd"/>
+      <w:r>
+        <w:rPr>
+          <w:i/>
+          <w:iCs/>
+          <w:sz w:val="18"/>
+          <w:szCs w:val="18"/>
+          <w:u w:val="single"/>
+        </w:rPr>
+        <w:t>(Harvest the crop)</w:t>
+      </w:r>
+    </w:p>
     <w:p/>
     <w:p>
-      <w:r>
-        <w:rPr>
-          <w:rFonts w:hint="eastAsia"/>
-        </w:rPr>
-        <w:t>Open_Store.</w:t>
-      </w:r>
-      <w:r>
-        <w:t>wav(Check Balance/Open shop)</w:t>
-      </w:r>
-    </w:p>
-    <w:p>
-      <w:r>
-        <w:t>Open_Inventory.wav(Inventory check)</w:t>
+      <w:pPr>
+        <w:rPr>
+          <w:color w:val="1F3864" w:themeColor="accent1" w:themeShade="80"/>
+          <w:u w:val="single"/>
+        </w:rPr>
+      </w:pPr>
+      <w:hyperlink r:id="rId6" w:history="1">
+        <w:r>
+          <w:rPr>
+            <w:rStyle w:val="Hyperlink"/>
+          </w:rPr>
+          <w:t>https://wav-sounds.com/wp-content/uploads/2017/09/Vehicle-01.wav</w:t>
+        </w:r>
+      </w:hyperlink>
+    </w:p>
+    <w:p>
+      <w:pPr>
+        <w:rPr>
+          <w:color w:val="1F3864" w:themeColor="accent1" w:themeShade="80"/>
+          <w:u w:val="single"/>
+        </w:rPr>
+      </w:pPr>
+      <w:r>
+        <w:rPr>
+          <w:noProof/>
+        </w:rPr>
+        <w:drawing>
+          <wp:inline distT="0" distB="0" distL="0" distR="0" wp14:anchorId="12ABDD74" wp14:editId="4DF99094">
+            <wp:extent cx="2563040" cy="807522"/>
+            <wp:effectExtent l="0" t="0" r="0" b="0"/>
+            <wp:docPr id="8" name="Picture 8"/>
+            <wp:cNvGraphicFramePr>
+              <a:graphicFrameLocks xmlns:a="http://schemas.openxmlformats.org/drawingml/2006/main" noChangeAspect="1"/>
+            </wp:cNvGraphicFramePr>
+            <a:graphic xmlns:a="http://schemas.openxmlformats.org/drawingml/2006/main">
+              <a:graphicData uri="http://schemas.openxmlformats.org/drawingml/2006/picture">
+                <pic:pic xmlns:pic="http://schemas.openxmlformats.org/drawingml/2006/picture">
+                  <pic:nvPicPr>
+                    <pic:cNvPr id="1" name=""/>
+                    <pic:cNvPicPr/>
+                  </pic:nvPicPr>
+                  <pic:blipFill>
+                    <a:blip r:embed="rId7"/>
+                    <a:stretch>
+                      <a:fillRect/>
+                    </a:stretch>
+                  </pic:blipFill>
+                  <pic:spPr>
+                    <a:xfrm>
+                      <a:off x="0" y="0"/>
+                      <a:ext cx="2594171" cy="817330"/>
+                    </a:xfrm>
+                    <a:prstGeom prst="rect">
+                      <a:avLst/>
+                    </a:prstGeom>
+                  </pic:spPr>
+                </pic:pic>
+              </a:graphicData>
+            </a:graphic>
+          </wp:inline>
+        </w:drawing>
+      </w:r>
+    </w:p>
+    <w:p>
+      <w:pPr>
+        <w:rPr>
+          <w:i/>
+          <w:iCs/>
+          <w:sz w:val="18"/>
+          <w:szCs w:val="18"/>
+          <w:u w:val="single"/>
+        </w:rPr>
+      </w:pPr>
+      <w:proofErr w:type="spellStart"/>
+      <w:r>
+        <w:rPr>
+          <w:i/>
+          <w:iCs/>
+          <w:sz w:val="18"/>
+          <w:szCs w:val="18"/>
+          <w:u w:val="single"/>
+        </w:rPr>
+        <w:t>Steam_boat</w:t>
+      </w:r>
+      <w:proofErr w:type="spellEnd"/>
+      <w:r>
+        <w:rPr>
+          <w:i/>
+          <w:iCs/>
+          <w:sz w:val="18"/>
+          <w:szCs w:val="18"/>
+          <w:u w:val="single"/>
+        </w:rPr>
+        <w:t xml:space="preserve"> .wav(Player bought fake passport and escaped)</w:t>
       </w:r>
     </w:p>
     <w:p/>
     <w:p>
-      <w:proofErr w:type="spellStart"/>
-      <w:r>
-        <w:t>Crop_Plant</w:t>
-      </w:r>
-      <w:proofErr w:type="spellEnd"/>
-      <w:r>
-        <w:t>(Plant the crop)</w:t>
-      </w:r>
-    </w:p>
-    <w:p>
-      <w:proofErr w:type="spellStart"/>
-      <w:r>
-        <w:t>Crop_Harvest</w:t>
-      </w:r>
-      <w:proofErr w:type="spellEnd"/>
-      <w:r>
-        <w:t>(Harvest the crop)</w:t>
-      </w:r>
-    </w:p>
-    <w:p/>
-    <w:p>
-      <w:pPr>
-        <w:rPr>
-          <w:color w:val="1F3864" w:themeColor="accent1" w:themeShade="80"/>
-          <w:u w:val="single"/>
-        </w:rPr>
-      </w:pPr>
-      <w:r>
-        <w:rPr>
-          <w:color w:val="1F3864" w:themeColor="accent1" w:themeShade="80"/>
-          <w:u w:val="single"/>
-        </w:rPr>
-        <w:t>https://wav-sounds.com/wp-content/uploads/2017/09/Vehicle-01.wav</w:t>
-      </w:r>
-    </w:p>
-    <w:p>
-      <w:proofErr w:type="spellStart"/>
-      <w:r>
-        <w:t>Steam_boat</w:t>
-      </w:r>
-      <w:proofErr w:type="spellEnd"/>
-      <w:r>
-        <w:t xml:space="preserve"> .wav(Player bought fake passport and escaped)</w:t>
-      </w:r>
-    </w:p>
-    <w:p/>
-    <w:p>
-      <w:hyperlink r:id="rId4" w:history="1">
+      <w:pPr>
+        <w:rPr>
+          <w:rStyle w:val="Hyperlink"/>
+        </w:rPr>
+      </w:pPr>
+      <w:hyperlink r:id="rId8" w:history="1">
         <w:r>
           <w:rPr>
             <w:rStyle w:val="Hyperlink"/>
@@ -150,27 +451,175 @@
     </w:p>
     <w:p>
       <w:r>
+        <w:rPr>
+          <w:noProof/>
+        </w:rPr>
+        <w:drawing>
+          <wp:inline distT="0" distB="0" distL="0" distR="0" wp14:anchorId="263A63CB" wp14:editId="19DC8B61">
+            <wp:extent cx="3141023" cy="544310"/>
+            <wp:effectExtent l="0" t="0" r="2540" b="8255"/>
+            <wp:docPr id="2" name="Picture 2"/>
+            <wp:cNvGraphicFramePr>
+              <a:graphicFrameLocks xmlns:a="http://schemas.openxmlformats.org/drawingml/2006/main" noChangeAspect="1"/>
+            </wp:cNvGraphicFramePr>
+            <a:graphic xmlns:a="http://schemas.openxmlformats.org/drawingml/2006/main">
+              <a:graphicData uri="http://schemas.openxmlformats.org/drawingml/2006/picture">
+                <pic:pic xmlns:pic="http://schemas.openxmlformats.org/drawingml/2006/picture">
+                  <pic:nvPicPr>
+                    <pic:cNvPr id="1" name=""/>
+                    <pic:cNvPicPr/>
+                  </pic:nvPicPr>
+                  <pic:blipFill>
+                    <a:blip r:embed="rId9"/>
+                    <a:stretch>
+                      <a:fillRect/>
+                    </a:stretch>
+                  </pic:blipFill>
+                  <pic:spPr>
+                    <a:xfrm>
+                      <a:off x="0" y="0"/>
+                      <a:ext cx="3223607" cy="558621"/>
+                    </a:xfrm>
+                    <a:prstGeom prst="rect">
+                      <a:avLst/>
+                    </a:prstGeom>
+                  </pic:spPr>
+                </pic:pic>
+              </a:graphicData>
+            </a:graphic>
+          </wp:inline>
+        </w:drawing>
+      </w:r>
+    </w:p>
+    <w:p>
+      <w:r>
+        <w:rPr>
+          <w:noProof/>
+        </w:rPr>
+        <w:drawing>
+          <wp:inline distT="0" distB="0" distL="0" distR="0" wp14:anchorId="547C8864" wp14:editId="58070D5D">
+            <wp:extent cx="3198814" cy="825335"/>
+            <wp:effectExtent l="0" t="0" r="1905" b="0"/>
+            <wp:docPr id="3" name="Picture 3"/>
+            <wp:cNvGraphicFramePr>
+              <a:graphicFrameLocks xmlns:a="http://schemas.openxmlformats.org/drawingml/2006/main" noChangeAspect="1"/>
+            </wp:cNvGraphicFramePr>
+            <a:graphic xmlns:a="http://schemas.openxmlformats.org/drawingml/2006/main">
+              <a:graphicData uri="http://schemas.openxmlformats.org/drawingml/2006/picture">
+                <pic:pic xmlns:pic="http://schemas.openxmlformats.org/drawingml/2006/picture">
+                  <pic:nvPicPr>
+                    <pic:cNvPr id="1" name=""/>
+                    <pic:cNvPicPr/>
+                  </pic:nvPicPr>
+                  <pic:blipFill>
+                    <a:blip r:embed="rId10"/>
+                    <a:stretch>
+                      <a:fillRect/>
+                    </a:stretch>
+                  </pic:blipFill>
+                  <pic:spPr>
+                    <a:xfrm>
+                      <a:off x="0" y="0"/>
+                      <a:ext cx="3302849" cy="852177"/>
+                    </a:xfrm>
+                    <a:prstGeom prst="rect">
+                      <a:avLst/>
+                    </a:prstGeom>
+                  </pic:spPr>
+                </pic:pic>
+              </a:graphicData>
+            </a:graphic>
+          </wp:inline>
+        </w:drawing>
+      </w:r>
+    </w:p>
+    <w:p>
+      <w:pPr>
+        <w:rPr>
+          <w:i/>
+          <w:iCs/>
+          <w:sz w:val="18"/>
+          <w:szCs w:val="18"/>
+          <w:u w:val="single"/>
+        </w:rPr>
+      </w:pPr>
+      <w:r>
+        <w:rPr>
+          <w:i/>
+          <w:iCs/>
+          <w:sz w:val="18"/>
+          <w:szCs w:val="18"/>
+          <w:u w:val="single"/>
+        </w:rPr>
         <w:t>Heavy_Rain_Bad_Weather.wav (Bad weather condition 1)</w:t>
       </w:r>
     </w:p>
     <w:p>
-      <w:r>
+      <w:pPr>
+        <w:rPr>
+          <w:i/>
+          <w:iCs/>
+          <w:sz w:val="18"/>
+          <w:szCs w:val="18"/>
+          <w:u w:val="single"/>
+        </w:rPr>
+      </w:pPr>
+      <w:r>
+        <w:rPr>
+          <w:i/>
+          <w:iCs/>
+          <w:sz w:val="18"/>
+          <w:szCs w:val="18"/>
+          <w:u w:val="single"/>
+        </w:rPr>
         <w:t>GameFail2.wav(backup option for fail)</w:t>
       </w:r>
     </w:p>
     <w:p>
-      <w:r>
+      <w:pPr>
+        <w:rPr>
+          <w:i/>
+          <w:iCs/>
+          <w:sz w:val="18"/>
+          <w:szCs w:val="18"/>
+          <w:u w:val="single"/>
+        </w:rPr>
+      </w:pPr>
+      <w:r>
+        <w:rPr>
+          <w:i/>
+          <w:iCs/>
+          <w:sz w:val="18"/>
+          <w:szCs w:val="18"/>
+          <w:u w:val="single"/>
+        </w:rPr>
         <w:t>Unlock_New_Land_Option_1.wav(Unlock new land option 1)</w:t>
       </w:r>
     </w:p>
     <w:p>
-      <w:r>
+      <w:pPr>
+        <w:rPr>
+          <w:i/>
+          <w:iCs/>
+          <w:sz w:val="18"/>
+          <w:szCs w:val="18"/>
+          <w:u w:val="single"/>
+        </w:rPr>
+      </w:pPr>
+      <w:r>
+        <w:rPr>
+          <w:i/>
+          <w:iCs/>
+          <w:sz w:val="18"/>
+          <w:szCs w:val="18"/>
+          <w:u w:val="single"/>
+        </w:rPr>
         <w:t>Bad_Mood.wav(Bad Mood)</w:t>
       </w:r>
     </w:p>
     <w:p/>
     <w:p>
-      <w:hyperlink r:id="rId5" w:history="1">
+      <w:hyperlink r:id="rId11" w:history="1">
         <w:r>
           <w:rPr>
             <w:rStyle w:val="Hyperlink"/>
@@ -181,51 +630,344 @@
     </w:p>
     <w:p>
       <w:r>
+        <w:rPr>
+          <w:noProof/>
+        </w:rPr>
+        <w:lastRenderedPageBreak/>
+        <w:drawing>
+          <wp:inline distT="0" distB="0" distL="0" distR="0" wp14:anchorId="34EDBF04" wp14:editId="1FC5D266">
+            <wp:extent cx="2315689" cy="617517"/>
+            <wp:effectExtent l="0" t="0" r="8890" b="0"/>
+            <wp:docPr id="1" name="Picture 1"/>
+            <wp:cNvGraphicFramePr>
+              <a:graphicFrameLocks xmlns:a="http://schemas.openxmlformats.org/drawingml/2006/main" noChangeAspect="1"/>
+            </wp:cNvGraphicFramePr>
+            <a:graphic xmlns:a="http://schemas.openxmlformats.org/drawingml/2006/main">
+              <a:graphicData uri="http://schemas.openxmlformats.org/drawingml/2006/picture">
+                <pic:pic xmlns:pic="http://schemas.openxmlformats.org/drawingml/2006/picture">
+                  <pic:nvPicPr>
+                    <pic:cNvPr id="1" name=""/>
+                    <pic:cNvPicPr/>
+                  </pic:nvPicPr>
+                  <pic:blipFill>
+                    <a:blip r:embed="rId12"/>
+                    <a:stretch>
+                      <a:fillRect/>
+                    </a:stretch>
+                  </pic:blipFill>
+                  <pic:spPr>
+                    <a:xfrm>
+                      <a:off x="0" y="0"/>
+                      <a:ext cx="2426172" cy="646979"/>
+                    </a:xfrm>
+                    <a:prstGeom prst="rect">
+                      <a:avLst/>
+                    </a:prstGeom>
+                  </pic:spPr>
+                </pic:pic>
+              </a:graphicData>
+            </a:graphic>
+          </wp:inline>
+        </w:drawing>
+      </w:r>
+    </w:p>
+    <w:p>
+      <w:pPr>
+        <w:rPr>
+          <w:i/>
+          <w:iCs/>
+          <w:sz w:val="18"/>
+          <w:szCs w:val="18"/>
+          <w:u w:val="single"/>
+        </w:rPr>
+      </w:pPr>
+      <w:r>
+        <w:rPr>
+          <w:i/>
+          <w:iCs/>
+          <w:sz w:val="18"/>
+          <w:szCs w:val="18"/>
+          <w:u w:val="single"/>
+        </w:rPr>
         <w:t>BGM_option2.wav</w:t>
       </w:r>
     </w:p>
     <w:p>
-      <w:r>
+      <w:pPr>
+        <w:rPr>
+          <w:i/>
+          <w:iCs/>
+          <w:sz w:val="18"/>
+          <w:szCs w:val="18"/>
+          <w:u w:val="single"/>
+        </w:rPr>
+      </w:pPr>
+      <w:r>
+        <w:rPr>
+          <w:i/>
+          <w:iCs/>
+          <w:sz w:val="18"/>
+          <w:szCs w:val="18"/>
+          <w:u w:val="single"/>
+        </w:rPr>
         <w:t>Item_Upgrade.wav</w:t>
       </w:r>
     </w:p>
     <w:p/>
     <w:p>
-      <w:r>
-        <w:t>https://www.liangchan.net/liangchan/11435.html</w:t>
-      </w:r>
-    </w:p>
-    <w:p>
-      <w:r>
+      <w:hyperlink r:id="rId13" w:history="1">
+        <w:r>
+          <w:rPr>
+            <w:rStyle w:val="Hyperlink"/>
+          </w:rPr>
+          <w:t>https://www.liangchan.net/liangchan/11435.html</w:t>
+        </w:r>
+      </w:hyperlink>
+    </w:p>
+    <w:p>
+      <w:r>
+        <w:rPr>
+          <w:noProof/>
+        </w:rPr>
+        <w:drawing>
+          <wp:inline distT="0" distB="0" distL="0" distR="0" wp14:anchorId="40DC6EBC" wp14:editId="051D4EAC">
+            <wp:extent cx="2078182" cy="1600352"/>
+            <wp:effectExtent l="0" t="0" r="0" b="0"/>
+            <wp:docPr id="9" name="Picture 9"/>
+            <wp:cNvGraphicFramePr>
+              <a:graphicFrameLocks xmlns:a="http://schemas.openxmlformats.org/drawingml/2006/main" noChangeAspect="1"/>
+            </wp:cNvGraphicFramePr>
+            <a:graphic xmlns:a="http://schemas.openxmlformats.org/drawingml/2006/main">
+              <a:graphicData uri="http://schemas.openxmlformats.org/drawingml/2006/picture">
+                <pic:pic xmlns:pic="http://schemas.openxmlformats.org/drawingml/2006/picture">
+                  <pic:nvPicPr>
+                    <pic:cNvPr id="1" name=""/>
+                    <pic:cNvPicPr/>
+                  </pic:nvPicPr>
+                  <pic:blipFill>
+                    <a:blip r:embed="rId14"/>
+                    <a:stretch>
+                      <a:fillRect/>
+                    </a:stretch>
+                  </pic:blipFill>
+                  <pic:spPr>
+                    <a:xfrm>
+                      <a:off x="0" y="0"/>
+                      <a:ext cx="2094286" cy="1612753"/>
+                    </a:xfrm>
+                    <a:prstGeom prst="rect">
+                      <a:avLst/>
+                    </a:prstGeom>
+                  </pic:spPr>
+                </pic:pic>
+              </a:graphicData>
+            </a:graphic>
+          </wp:inline>
+        </w:drawing>
+      </w:r>
+    </w:p>
+    <w:p>
+      <w:r>
+        <w:rPr>
+          <w:rFonts w:hint="eastAsia"/>
+        </w:rPr>
+        <w:t>（</w:t>
+      </w:r>
+      <w:r>
+        <w:rPr>
+          <w:rFonts w:hint="eastAsia"/>
+        </w:rPr>
+        <w:t>W</w:t>
+      </w:r>
+      <w:r>
+        <w:t>EB NO LONGER EXI</w:t>
+      </w:r>
+      <w:r>
+        <w:t>STS</w:t>
+      </w:r>
+      <w:r>
+        <w:rPr>
+          <w:rFonts w:hint="eastAsia"/>
+        </w:rPr>
+        <w:t>）</w:t>
+      </w:r>
+    </w:p>
+    <w:p>
+      <w:pPr>
+        <w:rPr>
+          <w:i/>
+          <w:iCs/>
+          <w:sz w:val="18"/>
+          <w:szCs w:val="18"/>
+          <w:u w:val="single"/>
+        </w:rPr>
+      </w:pPr>
+      <w:r>
+        <w:rPr>
+          <w:i/>
+          <w:iCs/>
+          <w:sz w:val="18"/>
+          <w:szCs w:val="18"/>
+          <w:u w:val="single"/>
+        </w:rPr>
         <w:t>A</w:t>
       </w:r>
       <w:r>
         <w:rPr>
           <w:rFonts w:hint="eastAsia"/>
+          <w:i/>
+          <w:iCs/>
+          <w:sz w:val="18"/>
+          <w:szCs w:val="18"/>
+          <w:u w:val="single"/>
         </w:rPr>
         <w:t>larm</w:t>
       </w:r>
       <w:r>
+        <w:rPr>
+          <w:i/>
+          <w:iCs/>
+          <w:sz w:val="18"/>
+          <w:szCs w:val="18"/>
+          <w:u w:val="single"/>
+        </w:rPr>
         <w:t>.wav</w:t>
       </w:r>
     </w:p>
     <w:p/>
     <w:p>
-      <w:r>
-        <w:t>https://www.aigei.com/item/shou_ren_nan_si.html</w:t>
-      </w:r>
-    </w:p>
-    <w:p>
-      <w:r>
+      <w:hyperlink r:id="rId15" w:history="1">
+        <w:r>
+          <w:rPr>
+            <w:rStyle w:val="Hyperlink"/>
+          </w:rPr>
+          <w:t>https://www.aigei.com/item/shou_ren_nan_si.html</w:t>
+        </w:r>
+      </w:hyperlink>
+    </w:p>
+    <w:p>
+      <w:r>
+        <w:rPr>
+          <w:noProof/>
+        </w:rPr>
+        <w:drawing>
+          <wp:inline distT="0" distB="0" distL="0" distR="0" wp14:anchorId="35B0DF9A" wp14:editId="77A476A4">
+            <wp:extent cx="895219" cy="332510"/>
+            <wp:effectExtent l="0" t="0" r="635" b="0"/>
+            <wp:docPr id="4" name="Picture 4"/>
+            <wp:cNvGraphicFramePr>
+              <a:graphicFrameLocks xmlns:a="http://schemas.openxmlformats.org/drawingml/2006/main" noChangeAspect="1"/>
+            </wp:cNvGraphicFramePr>
+            <a:graphic xmlns:a="http://schemas.openxmlformats.org/drawingml/2006/main">
+              <a:graphicData uri="http://schemas.openxmlformats.org/drawingml/2006/picture">
+                <pic:pic xmlns:pic="http://schemas.openxmlformats.org/drawingml/2006/picture">
+                  <pic:nvPicPr>
+                    <pic:cNvPr id="1" name=""/>
+                    <pic:cNvPicPr/>
+                  </pic:nvPicPr>
+                  <pic:blipFill>
+                    <a:blip r:embed="rId4"/>
+                    <a:stretch>
+                      <a:fillRect/>
+                    </a:stretch>
+                  </pic:blipFill>
+                  <pic:spPr>
+                    <a:xfrm>
+                      <a:off x="0" y="0"/>
+                      <a:ext cx="909940" cy="337978"/>
+                    </a:xfrm>
+                    <a:prstGeom prst="rect">
+                      <a:avLst/>
+                    </a:prstGeom>
+                  </pic:spPr>
+                </pic:pic>
+              </a:graphicData>
+            </a:graphic>
+          </wp:inline>
+        </w:drawing>
+      </w:r>
+    </w:p>
+    <w:p>
+      <w:r>
+        <w:rPr>
+          <w:noProof/>
+        </w:rPr>
+        <w:drawing>
+          <wp:inline distT="0" distB="0" distL="0" distR="0" wp14:anchorId="1D3090DC" wp14:editId="327EF467">
+            <wp:extent cx="1376217" cy="207818"/>
+            <wp:effectExtent l="0" t="0" r="0" b="1905"/>
+            <wp:docPr id="5" name="Picture 5"/>
+            <wp:cNvGraphicFramePr>
+              <a:graphicFrameLocks xmlns:a="http://schemas.openxmlformats.org/drawingml/2006/main" noChangeAspect="1"/>
+            </wp:cNvGraphicFramePr>
+            <a:graphic xmlns:a="http://schemas.openxmlformats.org/drawingml/2006/main">
+              <a:graphicData uri="http://schemas.openxmlformats.org/drawingml/2006/picture">
+                <pic:pic xmlns:pic="http://schemas.openxmlformats.org/drawingml/2006/picture">
+                  <pic:nvPicPr>
+                    <pic:cNvPr id="1" name=""/>
+                    <pic:cNvPicPr/>
+                  </pic:nvPicPr>
+                  <pic:blipFill>
+                    <a:blip r:embed="rId5"/>
+                    <a:stretch>
+                      <a:fillRect/>
+                    </a:stretch>
+                  </pic:blipFill>
+                  <pic:spPr>
+                    <a:xfrm>
+                      <a:off x="0" y="0"/>
+                      <a:ext cx="1469045" cy="221836"/>
+                    </a:xfrm>
+                    <a:prstGeom prst="rect">
+                      <a:avLst/>
+                    </a:prstGeom>
+                  </pic:spPr>
+                </pic:pic>
+              </a:graphicData>
+            </a:graphic>
+          </wp:inline>
+        </w:drawing>
+      </w:r>
+    </w:p>
+    <w:p>
+      <w:pPr>
+        <w:rPr>
+          <w:i/>
+          <w:iCs/>
+          <w:sz w:val="18"/>
+          <w:szCs w:val="18"/>
+          <w:u w:val="single"/>
+        </w:rPr>
+      </w:pPr>
+      <w:r>
+        <w:rPr>
+          <w:i/>
+          <w:iCs/>
+          <w:sz w:val="18"/>
+          <w:szCs w:val="18"/>
+          <w:u w:val="single"/>
+        </w:rPr>
         <w:t>D</w:t>
       </w:r>
       <w:r>
         <w:rPr>
           <w:rFonts w:hint="eastAsia"/>
+          <w:i/>
+          <w:iCs/>
+          <w:sz w:val="18"/>
+          <w:szCs w:val="18"/>
+          <w:u w:val="single"/>
         </w:rPr>
         <w:t>ie.</w:t>
       </w:r>
       <w:r>
+        <w:rPr>
+          <w:i/>
+          <w:iCs/>
+          <w:sz w:val="18"/>
+          <w:szCs w:val="18"/>
+          <w:u w:val="single"/>
+        </w:rPr>
         <w:t>wav</w:t>
       </w:r>
     </w:p>

</xml_diff>